<commit_message>
This file is for practice clone at your own risk
</commit_message>
<xml_diff>
--- a/Gitbash steps.docx
+++ b/Gitbash steps.docx
@@ -61,28 +61,103 @@
     <w:p/>
     <w:p>
       <w:r>
-        <w:t>cd file name enter</w:t>
-      </w:r>
-    </w:p>
-    <w:p>
-      <w:r>
-        <w:t xml:space="preserve">or you can open the folder </w:t>
-      </w:r>
+        <w:t xml:space="preserve">cd file name </w:t>
+      </w:r>
+      <w:proofErr w:type="gramStart"/>
+      <w:r>
+        <w:t>enter</w:t>
+      </w:r>
+      <w:proofErr w:type="gramEnd"/>
+    </w:p>
+    <w:p>
+      <w:r>
+        <w:t xml:space="preserve">Create a directory – this is </w:t>
+      </w:r>
+      <w:proofErr w:type="gramStart"/>
+      <w:r>
+        <w:t xml:space="preserve">a </w:t>
+      </w:r>
+      <w:r>
+        <w:t>a</w:t>
+      </w:r>
+      <w:r>
+        <w:t>nother</w:t>
+      </w:r>
+      <w:proofErr w:type="gramEnd"/>
+      <w:r>
+        <w:t xml:space="preserve"> folder in what you created above, a folder within a folder</w:t>
+      </w:r>
+    </w:p>
+    <w:p>
       <w:proofErr w:type="spellStart"/>
       <w:r>
-        <w:t>directrly</w:t>
+        <w:t>Mkdir</w:t>
       </w:r>
       <w:proofErr w:type="spellEnd"/>
       <w:r>
-        <w:t xml:space="preserve"> using </w:t>
-      </w:r>
+        <w:t xml:space="preserve"> name enter( if the name has more than one word connect with underscore. Living underscore creates two folders)</w:t>
+      </w:r>
+    </w:p>
+    <w:p>
+      <w:r>
+        <w:t>touch mine.txt enter (making a file in your folder)</w:t>
+      </w:r>
+    </w:p>
+    <w:p>
+      <w:r>
+        <w:t>ls (Check which projects are in the folder)</w:t>
+      </w:r>
+    </w:p>
+    <w:p>
       <w:proofErr w:type="spellStart"/>
       <w:r>
+        <w:t>pwd</w:t>
+      </w:r>
+      <w:proofErr w:type="spellEnd"/>
+      <w:r>
+        <w:t xml:space="preserve"> (check the folder </w:t>
+      </w:r>
+      <w:proofErr w:type="spellStart"/>
+      <w:proofErr w:type="gramStart"/>
+      <w:r>
+        <w:t>your</w:t>
+      </w:r>
+      <w:proofErr w:type="spellEnd"/>
+      <w:proofErr w:type="gramEnd"/>
+      <w:r>
+        <w:t xml:space="preserve"> are working on</w:t>
+      </w:r>
+    </w:p>
+    <w:p>
+      <w:pPr>
+        <w:rPr>
+          <w:color w:val="FF0000"/>
+        </w:rPr>
+      </w:pPr>
+      <w:r>
+        <w:rPr>
+          <w:color w:val="FF0000"/>
+        </w:rPr>
+        <w:t xml:space="preserve">or </w:t>
+      </w:r>
+    </w:p>
+    <w:p>
+      <w:r>
+        <w:t xml:space="preserve">you can open the folder directly using </w:t>
+      </w:r>
+      <w:proofErr w:type="spellStart"/>
+      <w:r>
         <w:t>Gitbash</w:t>
       </w:r>
       <w:proofErr w:type="spellEnd"/>
       <w:r>
-        <w:t xml:space="preserve">. For instance if the document is on desktop right click on the  folder and open with </w:t>
+        <w:t xml:space="preserve">. For </w:t>
+      </w:r>
+      <w:r>
+        <w:t>instance,</w:t>
+      </w:r>
+      <w:r>
+        <w:t xml:space="preserve"> if the document is on desktop right click on the  folder and open with </w:t>
       </w:r>
       <w:proofErr w:type="spellStart"/>
       <w:r>
@@ -90,43 +165,7 @@
       </w:r>
       <w:proofErr w:type="spellEnd"/>
       <w:r>
-        <w:t xml:space="preserve">. This is a short </w:t>
-      </w:r>
-      <w:r>
-        <w:t>process</w:t>
-      </w:r>
-    </w:p>
-    <w:p>
-      <w:r>
-        <w:t xml:space="preserve">Create a directory – this is a </w:t>
-      </w:r>
-      <w:proofErr w:type="spellStart"/>
-      <w:r>
-        <w:t>nother</w:t>
-      </w:r>
-      <w:proofErr w:type="spellEnd"/>
-      <w:r>
-        <w:t xml:space="preserve"> folder in what you created above, a folder within a folder</w:t>
-      </w:r>
-    </w:p>
-    <w:p>
-      <w:proofErr w:type="spellStart"/>
-      <w:r>
-        <w:t>Mkdir</w:t>
-      </w:r>
-      <w:proofErr w:type="spellEnd"/>
-      <w:r>
-        <w:t xml:space="preserve"> name enter( if the name has more than one word connect with underscore. Living underscore creates two folders)</w:t>
-      </w:r>
-    </w:p>
-    <w:p>
-      <w:r>
-        <w:t>touch mine.txt enter (making a file in your folder)</w:t>
-      </w:r>
-    </w:p>
-    <w:p>
-      <w:r>
-        <w:t>ls (Check which projects are in the folder)</w:t>
+        <w:t>. This is a short process</w:t>
       </w:r>
     </w:p>
     <w:p/>
@@ -221,7 +260,23 @@
           <w:b/>
           <w:bCs/>
         </w:rPr>
-        <w:t>git add . (to update the file - if you made any changes)</w:t>
+        <w:t xml:space="preserve">git </w:t>
+      </w:r>
+      <w:proofErr w:type="gramStart"/>
+      <w:r>
+        <w:rPr>
+          <w:b/>
+          <w:bCs/>
+        </w:rPr>
+        <w:t>add</w:t>
+      </w:r>
+      <w:proofErr w:type="gramEnd"/>
+      <w:r>
+        <w:rPr>
+          <w:b/>
+          <w:bCs/>
+        </w:rPr>
+        <w:t xml:space="preserve"> . (to update the file - if you made any changes)</w:t>
       </w:r>
     </w:p>
     <w:p>
@@ -237,6 +292,7 @@
     </w:p>
     <w:p>
       <w:r>
+        <w:lastRenderedPageBreak/>
         <w:t>git commit -m “this is my first commit”</w:t>
       </w:r>
     </w:p>

</xml_diff>